<commit_message>
word answers o and 10
</commit_message>
<xml_diff>
--- a/Lab1.docx
+++ b/Lab1.docx
@@ -125,6 +125,16 @@
     <w:p>
       <w:r>
         <w:t>7- git revert is used to go back to a checkpoint (commit)in time and work from there(it is a safer option than reset) because it performs a commit to undo one , but git reset on the other hand goes back to the specified commit id and we lose the newer versions after this specific id (in short, in most cases revert is a safer option than reset)</w:t>
+      </w:r>
+    </w:p>
+    <w:p>
+      <w:r>
+        <w:t xml:space="preserve">9- yes : </w:t>
+      </w:r>
+    </w:p>
+    <w:p>
+      <w:r>
+        <w:t>10- the revert adds one commit to undo one : 6 commits</w:t>
       </w:r>
     </w:p>
     <w:sectPr>

</xml_diff>